<commit_message>
The age of the of cloth is upon us! - Added test objects of the cloth engine to interact with physics and winds
</commit_message>
<xml_diff>
--- a/Arena Shooter Development Document.docx
+++ b/Arena Shooter Development Document.docx
@@ -184,8 +184,6 @@
       <w:r>
         <w:t>Inaccuracy of range weapons</w:t>
       </w:r>
-      <w:bookmarkStart w:id="0" w:name="_GoBack"/>
-      <w:bookmarkEnd w:id="0"/>
     </w:p>
     <w:p>
       <w:pPr>
@@ -247,6 +245,95 @@
         <w:t>Camera shake on levelling up</w:t>
       </w:r>
     </w:p>
+    <w:p>
+      <w:pPr>
+        <w:pStyle w:val="Heading1"/>
+      </w:pPr>
+      <w:r>
+        <w:t>Lessons Learnt</w:t>
+      </w:r>
+    </w:p>
+    <w:p>
+      <w:pPr>
+        <w:pStyle w:val="Heading2"/>
+      </w:pPr>
+      <w:r>
+        <w:t>Clothes System</w:t>
+      </w:r>
+    </w:p>
+    <w:p>
+      <w:r>
+        <w:t>Collisions within the mesh with the clothes are very important:</w:t>
+      </w:r>
+      <w:r>
+        <w:t xml:space="preserve"> </w:t>
+      </w:r>
+    </w:p>
+    <w:p>
+      <w:r>
+        <w:drawing>
+          <wp:anchor distT="0" distB="0" distL="114300" distR="114300" simplePos="0" relativeHeight="251658240" behindDoc="0" locked="0" layoutInCell="1" allowOverlap="1" wp14:anchorId="5332A406" wp14:editId="2531531C">
+            <wp:simplePos x="0" y="0"/>
+            <wp:positionH relativeFrom="margin">
+              <wp:align>right</wp:align>
+            </wp:positionH>
+            <wp:positionV relativeFrom="paragraph">
+              <wp:posOffset>7620</wp:posOffset>
+            </wp:positionV>
+            <wp:extent cx="991488" cy="1514901"/>
+            <wp:effectExtent l="0" t="0" r="0" b="9525"/>
+            <wp:wrapSquare wrapText="bothSides"/>
+            <wp:docPr id="1" name="Picture 1"/>
+            <wp:cNvGraphicFramePr>
+              <a:graphicFrameLocks xmlns:a="http://schemas.openxmlformats.org/drawingml/2006/main" noChangeAspect="1"/>
+            </wp:cNvGraphicFramePr>
+            <a:graphic xmlns:a="http://schemas.openxmlformats.org/drawingml/2006/main">
+              <a:graphicData uri="http://schemas.openxmlformats.org/drawingml/2006/picture">
+                <pic:pic xmlns:pic="http://schemas.openxmlformats.org/drawingml/2006/picture">
+                  <pic:nvPicPr>
+                    <pic:cNvPr id="1" name=""/>
+                    <pic:cNvPicPr/>
+                  </pic:nvPicPr>
+                  <pic:blipFill>
+                    <a:blip r:embed="rId5" cstate="print">
+                      <a:extLst>
+                        <a:ext uri="{28A0092B-C50C-407E-A947-70E740481C1C}">
+                          <a14:useLocalDpi xmlns:a14="http://schemas.microsoft.com/office/drawing/2010/main" val="0"/>
+                        </a:ext>
+                      </a:extLst>
+                    </a:blip>
+                    <a:stretch>
+                      <a:fillRect/>
+                    </a:stretch>
+                  </pic:blipFill>
+                  <pic:spPr>
+                    <a:xfrm>
+                      <a:off x="0" y="0"/>
+                      <a:ext cx="991488" cy="1514901"/>
+                    </a:xfrm>
+                    <a:prstGeom prst="rect">
+                      <a:avLst/>
+                    </a:prstGeom>
+                  </pic:spPr>
+                </pic:pic>
+              </a:graphicData>
+            </a:graphic>
+          </wp:anchor>
+        </w:drawing>
+      </w:r>
+      <w:r>
+        <w:t>The collider for this street light and banner is on the pole so it does not interact with banner (yellow) until it moves and contacts it. But if the banner was inside the collider it would cause issues.</w:t>
+      </w:r>
+    </w:p>
+    <w:p>
+      <w:r>
+        <w:t>Also the value that is ‘painted’ onto the vectors seems to affect how much the wind can affect the vector, higher values means it can move further</w:t>
+      </w:r>
+      <w:bookmarkStart w:id="0" w:name="_GoBack"/>
+      <w:bookmarkEnd w:id="0"/>
+    </w:p>
+    <w:p/>
+    <w:p/>
     <w:sectPr>
       <w:pgSz w:w="11906" w:h="16838"/>
       <w:pgMar w:top="1440" w:right="1440" w:bottom="1440" w:left="1440" w:header="708" w:footer="708" w:gutter="0"/>

</xml_diff>

<commit_message>
Add a shockwave to rocket explosions and wind so that affects cloth - Add shockwave to the rocket explosion - Wind added to player + explosions to move cloth - Started adding new animations to the Space Marine
</commit_message>
<xml_diff>
--- a/Arena Shooter Development Document.docx
+++ b/Arena Shooter Development Document.docx
@@ -8,6 +8,14 @@
       </w:pPr>
       <w:r>
         <w:t>Basic Design Aims</w:t>
+      </w:r>
+    </w:p>
+    <w:p>
+      <w:pPr>
+        <w:pStyle w:val="Heading2"/>
+      </w:pPr>
+      <w:r>
+        <w:t>Play time</w:t>
       </w:r>
     </w:p>
     <w:p>
@@ -48,25 +56,140 @@
         </w:numPr>
       </w:pPr>
       <w:r>
-        <w:t xml:space="preserve">Player gains a power bit of </w:t>
+        <w:t>Player gains a power bit of wargear</w:t>
+      </w:r>
+    </w:p>
+    <w:p>
+      <w:r>
+        <w:t xml:space="preserve">To achieve this </w:t>
+      </w:r>
+      <w:r>
+        <w:t>several</w:t>
+      </w:r>
+      <w:r>
+        <w:t xml:space="preserve"> probabilities are adjusted to make these events occur more often, for example the longer a player plays without receiving a more power wargear the more likely they are to receive one. </w:t>
+      </w:r>
+    </w:p>
+    <w:p>
+      <w:r>
+        <w:t>In 20minutes a player should:</w:t>
+      </w:r>
+    </w:p>
+    <w:p>
+      <w:pPr>
+        <w:pStyle w:val="ListParagraph"/>
+        <w:numPr>
+          <w:ilvl w:val="0"/>
+          <w:numId w:val="5"/>
+        </w:numPr>
+      </w:pPr>
+      <w:r>
+        <w:t>Kill about 50 enemies</w:t>
+      </w:r>
+    </w:p>
+    <w:p>
+      <w:pPr>
+        <w:pStyle w:val="ListParagraph"/>
+        <w:numPr>
+          <w:ilvl w:val="0"/>
+          <w:numId w:val="5"/>
+        </w:numPr>
+      </w:pPr>
+      <w:r>
+        <w:t>Collect 30 items of wargear (at least 1 of which is better than a current piece)</w:t>
+      </w:r>
+    </w:p>
+    <w:p>
+      <w:pPr>
+        <w:pStyle w:val="ListParagraph"/>
+        <w:numPr>
+          <w:ilvl w:val="0"/>
+          <w:numId w:val="5"/>
+        </w:numPr>
+      </w:pPr>
+      <w:r>
+        <w:t xml:space="preserve">Gain 1 level (1-20 </w:t>
       </w:r>
       <w:proofErr w:type="spellStart"/>
       <w:r>
-        <w:t>wargear</w:t>
+        <w:t>lvl</w:t>
       </w:r>
       <w:proofErr w:type="spellEnd"/>
-    </w:p>
-    <w:p>
-      <w:r>
-        <w:t xml:space="preserve">To achieve this a number of probabilities are adjusted to make these events occur more often, for example the longer a player plays without receiving a more power </w:t>
-      </w:r>
-      <w:proofErr w:type="spellStart"/>
-      <w:r>
-        <w:t>wargear</w:t>
-      </w:r>
-      <w:proofErr w:type="spellEnd"/>
-      <w:r>
-        <w:t xml:space="preserve"> the more likely they are to receive one. </w:t>
+      <w:r>
+        <w:t>)</w:t>
+      </w:r>
+    </w:p>
+    <w:p>
+      <w:pPr>
+        <w:pStyle w:val="Heading2"/>
+      </w:pPr>
+      <w:r>
+        <w:t>Difficulty</w:t>
+      </w:r>
+    </w:p>
+    <w:p>
+      <w:r>
+        <w:t>The level of difficulty should relate to how hard long it takes the player to kill an enemy verse how long the player takes to die.</w:t>
+      </w:r>
+    </w:p>
+    <w:p>
+      <w:r>
+        <w:t>On Normal difficulty it should take</w:t>
+      </w:r>
+    </w:p>
+    <w:p>
+      <w:pPr>
+        <w:pStyle w:val="ListParagraph"/>
+        <w:numPr>
+          <w:ilvl w:val="0"/>
+          <w:numId w:val="6"/>
+        </w:numPr>
+      </w:pPr>
+      <w:r>
+        <w:t>10sec to kill an enemy</w:t>
+      </w:r>
+    </w:p>
+    <w:p>
+      <w:pPr>
+        <w:pStyle w:val="ListParagraph"/>
+        <w:numPr>
+          <w:ilvl w:val="0"/>
+          <w:numId w:val="6"/>
+        </w:numPr>
+      </w:pPr>
+      <w:r>
+        <w:t>10sec for an enemy to kill the player</w:t>
+      </w:r>
+    </w:p>
+    <w:p>
+      <w:pPr>
+        <w:pStyle w:val="ListParagraph"/>
+        <w:numPr>
+          <w:ilvl w:val="0"/>
+          <w:numId w:val="6"/>
+        </w:numPr>
+      </w:pPr>
+      <w:r>
+        <w:t>Wargear decrease the time it takes to kill an enemy and increase the amount of time it takes enemies to kill the player</w:t>
+      </w:r>
+    </w:p>
+    <w:p>
+      <w:r>
+        <w:t>Enemies have different difficulties which by percentage increase the time it takes to be killed and decrease the time taken to kill.</w:t>
+      </w:r>
+    </w:p>
+    <w:p/>
+    <w:p>
+      <w:pPr>
+        <w:rPr>
+          <w:rFonts w:asciiTheme="majorHAnsi" w:eastAsiaTheme="majorEastAsia" w:hAnsiTheme="majorHAnsi" w:cstheme="majorBidi"/>
+          <w:color w:val="2F5496" w:themeColor="accent1" w:themeShade="BF"/>
+          <w:sz w:val="32"/>
+          <w:szCs w:val="32"/>
+        </w:rPr>
+      </w:pPr>
+      <w:r>
+        <w:br w:type="page"/>
       </w:r>
     </w:p>
     <w:p>
@@ -74,6 +197,7 @@
         <w:pStyle w:val="Heading1"/>
       </w:pPr>
       <w:r>
+        <w:lastRenderedPageBreak/>
         <w:t>To do List</w:t>
       </w:r>
     </w:p>
@@ -244,12 +368,29 @@
       <w:r>
         <w:t>Camera shake on levelling up</w:t>
       </w:r>
+      <w:r>
+        <w:t>?</w:t>
+      </w:r>
+    </w:p>
+    <w:p>
+      <w:pPr>
+        <w:rPr>
+          <w:rFonts w:asciiTheme="majorHAnsi" w:eastAsiaTheme="majorEastAsia" w:hAnsiTheme="majorHAnsi" w:cstheme="majorBidi"/>
+          <w:color w:val="2F5496" w:themeColor="accent1" w:themeShade="BF"/>
+          <w:sz w:val="32"/>
+          <w:szCs w:val="32"/>
+        </w:rPr>
+      </w:pPr>
+      <w:r>
+        <w:br w:type="page"/>
+      </w:r>
     </w:p>
     <w:p>
       <w:pPr>
         <w:pStyle w:val="Heading1"/>
       </w:pPr>
       <w:r>
+        <w:lastRenderedPageBreak/>
         <w:t>Lessons Learnt</w:t>
       </w:r>
     </w:p>
@@ -271,6 +412,9 @@
     </w:p>
     <w:p>
       <w:r>
+        <w:rPr>
+          <w:noProof/>
+        </w:rPr>
         <w:drawing>
           <wp:anchor distT="0" distB="0" distL="114300" distR="114300" simplePos="0" relativeHeight="251658240" behindDoc="0" locked="0" layoutInCell="1" allowOverlap="1" wp14:anchorId="5332A406" wp14:editId="2531531C">
             <wp:simplePos x="0" y="0"/>
@@ -326,14 +470,193 @@
       </w:r>
     </w:p>
     <w:p>
-      <w:r>
-        <w:t>Also the value that is ‘painted’ onto the vectors seems to affect how much the wind can affect the vector, higher values means it can move further</w:t>
-      </w:r>
+      <w:proofErr w:type="gramStart"/>
+      <w:r>
+        <w:t>Also</w:t>
+      </w:r>
+      <w:proofErr w:type="gramEnd"/>
+      <w:r>
+        <w:t xml:space="preserve"> the value that is ‘painted’ onto the vectors seems to affect how much the wind can affect the vector, higher values means it can move further</w:t>
+      </w:r>
+      <w:r>
+        <w:t xml:space="preserve"> away from the starting location. </w:t>
+      </w:r>
+      <w:proofErr w:type="gramStart"/>
+      <w:r>
+        <w:t>So</w:t>
+      </w:r>
+      <w:proofErr w:type="gramEnd"/>
+      <w:r>
+        <w:t xml:space="preserve"> for bigger objects, like the banner, a value of 10,000 was used rather than the default 100.</w:t>
+      </w:r>
+    </w:p>
+    <w:p>
+      <w:pPr>
+        <w:pStyle w:val="Heading2"/>
+      </w:pPr>
+      <w:r>
+        <w:t>Slots, montage’s and blending bones</w:t>
+      </w:r>
+    </w:p>
+    <w:p>
+      <w:r>
+        <w:drawing>
+          <wp:anchor distT="0" distB="0" distL="114300" distR="114300" simplePos="0" relativeHeight="251659264" behindDoc="1" locked="0" layoutInCell="1" allowOverlap="1" wp14:anchorId="55DDC35F" wp14:editId="53D07A78">
+            <wp:simplePos x="0" y="0"/>
+            <wp:positionH relativeFrom="margin">
+              <wp:align>right</wp:align>
+            </wp:positionH>
+            <wp:positionV relativeFrom="paragraph">
+              <wp:posOffset>19685</wp:posOffset>
+            </wp:positionV>
+            <wp:extent cx="2320290" cy="1664970"/>
+            <wp:effectExtent l="0" t="0" r="3810" b="0"/>
+            <wp:wrapTight wrapText="bothSides">
+              <wp:wrapPolygon edited="0">
+                <wp:start x="0" y="0"/>
+                <wp:lineTo x="0" y="21254"/>
+                <wp:lineTo x="21458" y="21254"/>
+                <wp:lineTo x="21458" y="0"/>
+                <wp:lineTo x="0" y="0"/>
+              </wp:wrapPolygon>
+            </wp:wrapTight>
+            <wp:docPr id="2" name="Picture 2"/>
+            <wp:cNvGraphicFramePr>
+              <a:graphicFrameLocks xmlns:a="http://schemas.openxmlformats.org/drawingml/2006/main" noChangeAspect="1"/>
+            </wp:cNvGraphicFramePr>
+            <a:graphic xmlns:a="http://schemas.openxmlformats.org/drawingml/2006/main">
+              <a:graphicData uri="http://schemas.openxmlformats.org/drawingml/2006/picture">
+                <pic:pic xmlns:pic="http://schemas.openxmlformats.org/drawingml/2006/picture">
+                  <pic:nvPicPr>
+                    <pic:cNvPr id="1" name=""/>
+                    <pic:cNvPicPr/>
+                  </pic:nvPicPr>
+                  <pic:blipFill>
+                    <a:blip r:embed="rId6">
+                      <a:extLst>
+                        <a:ext uri="{28A0092B-C50C-407E-A947-70E740481C1C}">
+                          <a14:useLocalDpi xmlns:a14="http://schemas.microsoft.com/office/drawing/2010/main" val="0"/>
+                        </a:ext>
+                      </a:extLst>
+                    </a:blip>
+                    <a:stretch>
+                      <a:fillRect/>
+                    </a:stretch>
+                  </pic:blipFill>
+                  <pic:spPr>
+                    <a:xfrm>
+                      <a:off x="0" y="0"/>
+                      <a:ext cx="2320290" cy="1664970"/>
+                    </a:xfrm>
+                    <a:prstGeom prst="rect">
+                      <a:avLst/>
+                    </a:prstGeom>
+                  </pic:spPr>
+                </pic:pic>
+              </a:graphicData>
+            </a:graphic>
+            <wp14:sizeRelH relativeFrom="page">
+              <wp14:pctWidth>0</wp14:pctWidth>
+            </wp14:sizeRelH>
+            <wp14:sizeRelV relativeFrom="page">
+              <wp14:pctHeight>0</wp14:pctHeight>
+            </wp14:sizeRelV>
+          </wp:anchor>
+        </w:drawing>
+      </w:r>
+      <w:r>
+        <w:t>To do a blend between bones the animation needs to be done in a slot.</w:t>
+      </w:r>
+    </w:p>
+    <w:p>
+      <w:r>
+        <w:t>You can see that this has been assign to the slot “</w:t>
+      </w:r>
+      <w:proofErr w:type="spellStart"/>
+      <w:r>
+        <w:t>UpperBody</w:t>
+      </w:r>
+      <w:proofErr w:type="spellEnd"/>
+      <w:r>
+        <w:t xml:space="preserve">”, once this has been done we can now use the slot in </w:t>
+      </w:r>
+      <w:proofErr w:type="spellStart"/>
+      <w:r>
+        <w:t>anim</w:t>
+      </w:r>
+      <w:proofErr w:type="spellEnd"/>
+      <w:r>
+        <w:t xml:space="preserve"> graph. The Layered blend per bone allows us</w:t>
+      </w:r>
+      <w:r>
+        <w:t xml:space="preserve"> to tell which bone the blend takes place, everything below that bone will get blended.</w:t>
+      </w:r>
+    </w:p>
+    <w:p>
+      <w:r>
+        <w:drawing>
+          <wp:anchor distT="0" distB="0" distL="114300" distR="114300" simplePos="0" relativeHeight="251660288" behindDoc="0" locked="0" layoutInCell="1" allowOverlap="1" wp14:anchorId="6F9FCDCE" wp14:editId="58FEC894">
+            <wp:simplePos x="0" y="0"/>
+            <wp:positionH relativeFrom="margin">
+              <wp:align>right</wp:align>
+            </wp:positionH>
+            <wp:positionV relativeFrom="paragraph">
+              <wp:posOffset>253830</wp:posOffset>
+            </wp:positionV>
+            <wp:extent cx="5731510" cy="2339975"/>
+            <wp:effectExtent l="0" t="0" r="2540" b="3175"/>
+            <wp:wrapSquare wrapText="bothSides"/>
+            <wp:docPr id="3" name="Picture 3"/>
+            <wp:cNvGraphicFramePr>
+              <a:graphicFrameLocks xmlns:a="http://schemas.openxmlformats.org/drawingml/2006/main" noChangeAspect="1"/>
+            </wp:cNvGraphicFramePr>
+            <a:graphic xmlns:a="http://schemas.openxmlformats.org/drawingml/2006/main">
+              <a:graphicData uri="http://schemas.openxmlformats.org/drawingml/2006/picture">
+                <pic:pic xmlns:pic="http://schemas.openxmlformats.org/drawingml/2006/picture">
+                  <pic:nvPicPr>
+                    <pic:cNvPr id="1" name=""/>
+                    <pic:cNvPicPr/>
+                  </pic:nvPicPr>
+                  <pic:blipFill>
+                    <a:blip r:embed="rId7">
+                      <a:extLst>
+                        <a:ext uri="{28A0092B-C50C-407E-A947-70E740481C1C}">
+                          <a14:useLocalDpi xmlns:a14="http://schemas.microsoft.com/office/drawing/2010/main" val="0"/>
+                        </a:ext>
+                      </a:extLst>
+                    </a:blip>
+                    <a:stretch>
+                      <a:fillRect/>
+                    </a:stretch>
+                  </pic:blipFill>
+                  <pic:spPr>
+                    <a:xfrm>
+                      <a:off x="0" y="0"/>
+                      <a:ext cx="5731510" cy="2339975"/>
+                    </a:xfrm>
+                    <a:prstGeom prst="rect">
+                      <a:avLst/>
+                    </a:prstGeom>
+                  </pic:spPr>
+                </pic:pic>
+              </a:graphicData>
+            </a:graphic>
+            <wp14:sizeRelH relativeFrom="page">
+              <wp14:pctWidth>0</wp14:pctWidth>
+            </wp14:sizeRelH>
+            <wp14:sizeRelV relativeFrom="page">
+              <wp14:pctHeight>0</wp14:pctHeight>
+            </wp14:sizeRelV>
+          </wp:anchor>
+        </w:drawing>
+      </w:r>
+    </w:p>
+    <w:p/>
+    <w:p/>
+    <w:p>
       <w:bookmarkStart w:id="0" w:name="_GoBack"/>
       <w:bookmarkEnd w:id="0"/>
     </w:p>
-    <w:p/>
-    <w:p/>
     <w:sectPr>
       <w:pgSz w:w="11906" w:h="16838"/>
       <w:pgMar w:top="1440" w:right="1440" w:bottom="1440" w:left="1440" w:header="708" w:footer="708" w:gutter="0"/>
@@ -690,6 +1013,205 @@
       </w:pPr>
     </w:lvl>
   </w:abstractNum>
+  <w:abstractNum w:abstractNumId="4" w15:restartNumberingAfterBreak="0">
+    <w:nsid w:val="77123CA3"/>
+    <w:multiLevelType w:val="hybridMultilevel"/>
+    <w:tmpl w:val="FEC08F7C"/>
+    <w:lvl w:ilvl="0" w:tplc="0809000F">
+      <w:start w:val="1"/>
+      <w:numFmt w:val="decimal"/>
+      <w:lvlText w:val="%1."/>
+      <w:lvlJc w:val="left"/>
+      <w:pPr>
+        <w:ind w:left="720" w:hanging="360"/>
+      </w:pPr>
+    </w:lvl>
+    <w:lvl w:ilvl="1" w:tplc="08090019" w:tentative="1">
+      <w:start w:val="1"/>
+      <w:numFmt w:val="lowerLetter"/>
+      <w:lvlText w:val="%2."/>
+      <w:lvlJc w:val="left"/>
+      <w:pPr>
+        <w:ind w:left="1440" w:hanging="360"/>
+      </w:pPr>
+    </w:lvl>
+    <w:lvl w:ilvl="2" w:tplc="0809001B" w:tentative="1">
+      <w:start w:val="1"/>
+      <w:numFmt w:val="lowerRoman"/>
+      <w:lvlText w:val="%3."/>
+      <w:lvlJc w:val="right"/>
+      <w:pPr>
+        <w:ind w:left="2160" w:hanging="180"/>
+      </w:pPr>
+    </w:lvl>
+    <w:lvl w:ilvl="3" w:tplc="0809000F" w:tentative="1">
+      <w:start w:val="1"/>
+      <w:numFmt w:val="decimal"/>
+      <w:lvlText w:val="%4."/>
+      <w:lvlJc w:val="left"/>
+      <w:pPr>
+        <w:ind w:left="2880" w:hanging="360"/>
+      </w:pPr>
+    </w:lvl>
+    <w:lvl w:ilvl="4" w:tplc="08090019" w:tentative="1">
+      <w:start w:val="1"/>
+      <w:numFmt w:val="lowerLetter"/>
+      <w:lvlText w:val="%5."/>
+      <w:lvlJc w:val="left"/>
+      <w:pPr>
+        <w:ind w:left="3600" w:hanging="360"/>
+      </w:pPr>
+    </w:lvl>
+    <w:lvl w:ilvl="5" w:tplc="0809001B" w:tentative="1">
+      <w:start w:val="1"/>
+      <w:numFmt w:val="lowerRoman"/>
+      <w:lvlText w:val="%6."/>
+      <w:lvlJc w:val="right"/>
+      <w:pPr>
+        <w:ind w:left="4320" w:hanging="180"/>
+      </w:pPr>
+    </w:lvl>
+    <w:lvl w:ilvl="6" w:tplc="0809000F" w:tentative="1">
+      <w:start w:val="1"/>
+      <w:numFmt w:val="decimal"/>
+      <w:lvlText w:val="%7."/>
+      <w:lvlJc w:val="left"/>
+      <w:pPr>
+        <w:ind w:left="5040" w:hanging="360"/>
+      </w:pPr>
+    </w:lvl>
+    <w:lvl w:ilvl="7" w:tplc="08090019" w:tentative="1">
+      <w:start w:val="1"/>
+      <w:numFmt w:val="lowerLetter"/>
+      <w:lvlText w:val="%8."/>
+      <w:lvlJc w:val="left"/>
+      <w:pPr>
+        <w:ind w:left="5760" w:hanging="360"/>
+      </w:pPr>
+    </w:lvl>
+    <w:lvl w:ilvl="8" w:tplc="0809001B" w:tentative="1">
+      <w:start w:val="1"/>
+      <w:numFmt w:val="lowerRoman"/>
+      <w:lvlText w:val="%9."/>
+      <w:lvlJc w:val="right"/>
+      <w:pPr>
+        <w:ind w:left="6480" w:hanging="180"/>
+      </w:pPr>
+    </w:lvl>
+  </w:abstractNum>
+  <w:abstractNum w:abstractNumId="5" w15:restartNumberingAfterBreak="0">
+    <w:nsid w:val="7E24081B"/>
+    <w:multiLevelType w:val="hybridMultilevel"/>
+    <w:tmpl w:val="3932A750"/>
+    <w:lvl w:ilvl="0" w:tplc="08090001">
+      <w:start w:val="1"/>
+      <w:numFmt w:val="bullet"/>
+      <w:lvlText w:val=""/>
+      <w:lvlJc w:val="left"/>
+      <w:pPr>
+        <w:ind w:left="720" w:hanging="360"/>
+      </w:pPr>
+      <w:rPr>
+        <w:rFonts w:ascii="Symbol" w:hAnsi="Symbol" w:hint="default"/>
+      </w:rPr>
+    </w:lvl>
+    <w:lvl w:ilvl="1" w:tplc="08090003" w:tentative="1">
+      <w:start w:val="1"/>
+      <w:numFmt w:val="bullet"/>
+      <w:lvlText w:val="o"/>
+      <w:lvlJc w:val="left"/>
+      <w:pPr>
+        <w:ind w:left="1440" w:hanging="360"/>
+      </w:pPr>
+      <w:rPr>
+        <w:rFonts w:ascii="Courier New" w:hAnsi="Courier New" w:cs="Courier New" w:hint="default"/>
+      </w:rPr>
+    </w:lvl>
+    <w:lvl w:ilvl="2" w:tplc="08090005" w:tentative="1">
+      <w:start w:val="1"/>
+      <w:numFmt w:val="bullet"/>
+      <w:lvlText w:val=""/>
+      <w:lvlJc w:val="left"/>
+      <w:pPr>
+        <w:ind w:left="2160" w:hanging="360"/>
+      </w:pPr>
+      <w:rPr>
+        <w:rFonts w:ascii="Wingdings" w:hAnsi="Wingdings" w:hint="default"/>
+      </w:rPr>
+    </w:lvl>
+    <w:lvl w:ilvl="3" w:tplc="08090001" w:tentative="1">
+      <w:start w:val="1"/>
+      <w:numFmt w:val="bullet"/>
+      <w:lvlText w:val=""/>
+      <w:lvlJc w:val="left"/>
+      <w:pPr>
+        <w:ind w:left="2880" w:hanging="360"/>
+      </w:pPr>
+      <w:rPr>
+        <w:rFonts w:ascii="Symbol" w:hAnsi="Symbol" w:hint="default"/>
+      </w:rPr>
+    </w:lvl>
+    <w:lvl w:ilvl="4" w:tplc="08090003" w:tentative="1">
+      <w:start w:val="1"/>
+      <w:numFmt w:val="bullet"/>
+      <w:lvlText w:val="o"/>
+      <w:lvlJc w:val="left"/>
+      <w:pPr>
+        <w:ind w:left="3600" w:hanging="360"/>
+      </w:pPr>
+      <w:rPr>
+        <w:rFonts w:ascii="Courier New" w:hAnsi="Courier New" w:cs="Courier New" w:hint="default"/>
+      </w:rPr>
+    </w:lvl>
+    <w:lvl w:ilvl="5" w:tplc="08090005" w:tentative="1">
+      <w:start w:val="1"/>
+      <w:numFmt w:val="bullet"/>
+      <w:lvlText w:val=""/>
+      <w:lvlJc w:val="left"/>
+      <w:pPr>
+        <w:ind w:left="4320" w:hanging="360"/>
+      </w:pPr>
+      <w:rPr>
+        <w:rFonts w:ascii="Wingdings" w:hAnsi="Wingdings" w:hint="default"/>
+      </w:rPr>
+    </w:lvl>
+    <w:lvl w:ilvl="6" w:tplc="08090001" w:tentative="1">
+      <w:start w:val="1"/>
+      <w:numFmt w:val="bullet"/>
+      <w:lvlText w:val=""/>
+      <w:lvlJc w:val="left"/>
+      <w:pPr>
+        <w:ind w:left="5040" w:hanging="360"/>
+      </w:pPr>
+      <w:rPr>
+        <w:rFonts w:ascii="Symbol" w:hAnsi="Symbol" w:hint="default"/>
+      </w:rPr>
+    </w:lvl>
+    <w:lvl w:ilvl="7" w:tplc="08090003" w:tentative="1">
+      <w:start w:val="1"/>
+      <w:numFmt w:val="bullet"/>
+      <w:lvlText w:val="o"/>
+      <w:lvlJc w:val="left"/>
+      <w:pPr>
+        <w:ind w:left="5760" w:hanging="360"/>
+      </w:pPr>
+      <w:rPr>
+        <w:rFonts w:ascii="Courier New" w:hAnsi="Courier New" w:cs="Courier New" w:hint="default"/>
+      </w:rPr>
+    </w:lvl>
+    <w:lvl w:ilvl="8" w:tplc="08090005" w:tentative="1">
+      <w:start w:val="1"/>
+      <w:numFmt w:val="bullet"/>
+      <w:lvlText w:val=""/>
+      <w:lvlJc w:val="left"/>
+      <w:pPr>
+        <w:ind w:left="6480" w:hanging="360"/>
+      </w:pPr>
+      <w:rPr>
+        <w:rFonts w:ascii="Wingdings" w:hAnsi="Wingdings" w:hint="default"/>
+      </w:rPr>
+    </w:lvl>
+  </w:abstractNum>
   <w:num w:numId="1">
     <w:abstractNumId w:val="2"/>
   </w:num>
@@ -701,6 +1223,12 @@
   </w:num>
   <w:num w:numId="4">
     <w:abstractNumId w:val="0"/>
+  </w:num>
+  <w:num w:numId="5">
+    <w:abstractNumId w:val="4"/>
+  </w:num>
+  <w:num w:numId="6">
+    <w:abstractNumId w:val="5"/>
   </w:num>
 </w:numbering>
 </file>

</xml_diff>